<commit_message>
Atualização de documentos e diagramas
</commit_message>
<xml_diff>
--- a/Documentos Gerais/Documento de Visão.docx
+++ b/Documentos Gerais/Documento de Visão.docx
@@ -1,110 +1,9 @@
 
 <file path=word/document.xml><?xml version="1.0" encoding="utf-8"?>
-<w:document xmlns:wpc="http://schemas.microsoft.com/office/word/2010/wordprocessingCanvas" xmlns:cx="http://schemas.microsoft.com/office/drawing/2014/chartex" xmlns:cx1="http://schemas.microsoft.com/office/drawing/2015/9/8/chartex" xmlns:cx2="http://schemas.microsoft.com/office/drawing/2015/10/21/chartex" xmlns:cx3="http://schemas.microsoft.com/office/drawing/2016/5/9/chartex" xmlns:cx4="http://schemas.microsoft.com/office/drawing/2016/5/10/chartex" xmlns:cx5="http://schemas.microsoft.com/office/drawing/2016/5/11/chartex" xmlns:cx6="http://schemas.microsoft.com/office/drawing/2016/5/12/chartex" xmlns:cx7="http://schemas.microsoft.com/office/drawing/2016/5/13/chartex" xmlns:cx8="http://schemas.microsoft.com/office/drawing/2016/5/14/chartex" xmlns:mc="http://schemas.openxmlformats.org/markup-compatibility/2006" xmlns:aink="http://schemas.microsoft.com/office/drawing/2016/ink" xmlns:am3d="http://schemas.microsoft.com/office/drawing/2017/model3d" xmlns:o="urn:schemas-microsoft-com:office:office" xmlns:r="http://schemas.openxmlformats.org/officeDocument/2006/relationships" xmlns:m="http://schemas.openxmlformats.org/officeDocument/2006/math" xmlns:v="urn:schemas-microsoft-com:vml" xmlns:wp14="http://schemas.microsoft.com/office/word/2010/wordprocessingDrawing" xmlns:wp="http://schemas.openxmlformats.org/drawingml/2006/wordprocessingDrawing" xmlns:w10="urn:schemas-microsoft-com:office:word" xmlns:w="http://schemas.openxmlformats.org/wordprocessingml/2006/main" xmlns:w14="http://schemas.microsoft.com/office/word/2010/wordml" xmlns:w15="http://schemas.microsoft.com/office/word/2012/wordml" xmlns:w16se="http://schemas.microsoft.com/office/word/2015/wordml/symex" xmlns:wpg="http://schemas.microsoft.com/office/word/2010/wordprocessingGroup" xmlns:wpi="http://schemas.microsoft.com/office/word/2010/wordprocessingInk" xmlns:wne="http://schemas.microsoft.com/office/word/2006/wordml" xmlns:wps="http://schemas.microsoft.com/office/word/2010/wordprocessingShape" mc:Ignorable="w14 w15 w16se wp14">
+<w:document xmlns:wpc="http://schemas.microsoft.com/office/word/2010/wordprocessingCanvas" xmlns:cx="http://schemas.microsoft.com/office/drawing/2014/chartex" xmlns:cx1="http://schemas.microsoft.com/office/drawing/2015/9/8/chartex" xmlns:mc="http://schemas.openxmlformats.org/markup-compatibility/2006" xmlns:o="urn:schemas-microsoft-com:office:office" xmlns:r="http://schemas.openxmlformats.org/officeDocument/2006/relationships" xmlns:m="http://schemas.openxmlformats.org/officeDocument/2006/math" xmlns:v="urn:schemas-microsoft-com:vml" xmlns:wp14="http://schemas.microsoft.com/office/word/2010/wordprocessingDrawing" xmlns:wp="http://schemas.openxmlformats.org/drawingml/2006/wordprocessingDrawing" xmlns:w10="urn:schemas-microsoft-com:office:word" xmlns:w="http://schemas.openxmlformats.org/wordprocessingml/2006/main" xmlns:w14="http://schemas.microsoft.com/office/word/2010/wordml" xmlns:w15="http://schemas.microsoft.com/office/word/2012/wordml" xmlns:w16se="http://schemas.microsoft.com/office/word/2015/wordml/symex" xmlns:wpg="http://schemas.microsoft.com/office/word/2010/wordprocessingGroup" xmlns:wpi="http://schemas.microsoft.com/office/word/2010/wordprocessingInk" xmlns:wne="http://schemas.microsoft.com/office/word/2006/wordml" xmlns:wps="http://schemas.microsoft.com/office/word/2010/wordprocessingShape" mc:Ignorable="w14 w15 w16se wp14">
   <w:background w:color="FFFFFF"/>
   <w:body>
-    <w:p>
-      <w:r>
-        <w:rPr>
-          <w:noProof/>
-        </w:rPr>
-        <w:drawing>
-          <wp:anchor distT="0" distB="40683180" distL="0" distR="0" simplePos="0" relativeHeight="2" behindDoc="0" locked="0" layoutInCell="1" allowOverlap="1">
-            <wp:simplePos x="0" y="0"/>
-            <wp:positionH relativeFrom="column">
-              <wp:posOffset>5544185</wp:posOffset>
-            </wp:positionH>
-            <wp:positionV relativeFrom="paragraph">
-              <wp:posOffset>-67310</wp:posOffset>
-            </wp:positionV>
-            <wp:extent cx="720090" cy="1080135"/>
-            <wp:effectExtent l="0" t="0" r="0" b="0"/>
-            <wp:wrapNone/>
-            <wp:docPr id="1" name="Figura2"/>
-            <wp:cNvGraphicFramePr>
-              <a:graphicFrameLocks xmlns:a="http://schemas.openxmlformats.org/drawingml/2006/main" noChangeAspect="1"/>
-            </wp:cNvGraphicFramePr>
-            <a:graphic xmlns:a="http://schemas.openxmlformats.org/drawingml/2006/main">
-              <a:graphicData uri="http://schemas.openxmlformats.org/drawingml/2006/picture">
-                <pic:pic xmlns:pic="http://schemas.openxmlformats.org/drawingml/2006/picture">
-                  <pic:nvPicPr>
-                    <pic:cNvPr id="1" name="Figura2"/>
-                    <pic:cNvPicPr>
-                      <a:picLocks noChangeAspect="1" noChangeArrowheads="1"/>
-                    </pic:cNvPicPr>
-                  </pic:nvPicPr>
-                  <pic:blipFill>
-                    <a:blip r:embed="rId7"/>
-                    <a:stretch>
-                      <a:fillRect/>
-                    </a:stretch>
-                  </pic:blipFill>
-                  <pic:spPr bwMode="auto">
-                    <a:xfrm>
-                      <a:off x="0" y="0"/>
-                      <a:ext cx="720090" cy="1080135"/>
-                    </a:xfrm>
-                    <a:prstGeom prst="rect">
-                      <a:avLst/>
-                    </a:prstGeom>
-                  </pic:spPr>
-                </pic:pic>
-              </a:graphicData>
-            </a:graphic>
-          </wp:anchor>
-        </w:drawing>
-      </w:r>
-      <w:r>
-        <w:rPr>
-          <w:noProof/>
-        </w:rPr>
-        <w:drawing>
-          <wp:anchor distT="0" distB="40683180" distL="0" distR="0" simplePos="0" relativeHeight="3" behindDoc="0" locked="0" layoutInCell="1" allowOverlap="1">
-            <wp:simplePos x="0" y="0"/>
-            <wp:positionH relativeFrom="column">
-              <wp:posOffset>-36195</wp:posOffset>
-            </wp:positionH>
-            <wp:positionV relativeFrom="paragraph">
-              <wp:posOffset>30480</wp:posOffset>
-            </wp:positionV>
-            <wp:extent cx="720090" cy="1080135"/>
-            <wp:effectExtent l="0" t="0" r="0" b="0"/>
-            <wp:wrapNone/>
-            <wp:docPr id="2" name="Figura1"/>
-            <wp:cNvGraphicFramePr>
-              <a:graphicFrameLocks xmlns:a="http://schemas.openxmlformats.org/drawingml/2006/main" noChangeAspect="1"/>
-            </wp:cNvGraphicFramePr>
-            <a:graphic xmlns:a="http://schemas.openxmlformats.org/drawingml/2006/main">
-              <a:graphicData uri="http://schemas.openxmlformats.org/drawingml/2006/picture">
-                <pic:pic xmlns:pic="http://schemas.openxmlformats.org/drawingml/2006/picture">
-                  <pic:nvPicPr>
-                    <pic:cNvPr id="2" name="Figura1"/>
-                    <pic:cNvPicPr>
-                      <a:picLocks noChangeAspect="1" noChangeArrowheads="1"/>
-                    </pic:cNvPicPr>
-                  </pic:nvPicPr>
-                  <pic:blipFill>
-                    <a:blip r:embed="rId8"/>
-                    <a:stretch>
-                      <a:fillRect/>
-                    </a:stretch>
-                  </pic:blipFill>
-                  <pic:spPr bwMode="auto">
-                    <a:xfrm>
-                      <a:off x="0" y="0"/>
-                      <a:ext cx="720090" cy="1080135"/>
-                    </a:xfrm>
-                    <a:prstGeom prst="rect">
-                      <a:avLst/>
-                    </a:prstGeom>
-                  </pic:spPr>
-                </pic:pic>
-              </a:graphicData>
-            </a:graphic>
-          </wp:anchor>
-        </w:drawing>
-      </w:r>
-    </w:p>
+    <w:p/>
     <w:p>
       <w:pPr>
         <w:rPr>
@@ -140,6 +39,7 @@
       <w:r>
         <w:rPr>
           <w:noProof/>
+          <w:lang w:val="en-US" w:eastAsia="en-US"/>
         </w:rPr>
         <mc:AlternateContent>
           <mc:Choice Requires="wps">
@@ -234,9 +134,6 @@
                                 <w:p>
                                   <w:pPr>
                                     <w:pStyle w:val="PORTtexsecundario"/>
-                                    <w:tabs>
-                                      <w:tab w:val="left" w:pos="7965"/>
-                                    </w:tabs>
                                   </w:pPr>
                                   <w:r>
                                     <w:rPr>
@@ -245,39 +142,7 @@
                                       <w:szCs w:val="24"/>
                                       <w:lang w:val="pt-BR"/>
                                     </w:rPr>
-                                    <w:t xml:space="preserve">Universidade Federal Rural de Pernambuco – Unidade </w:t>
-                                  </w:r>
-                                  <w:r>
-                                    <w:rPr>
-                                      <w:color w:val="000000"/>
-                                      <w:sz w:val="24"/>
-                                      <w:szCs w:val="24"/>
-                                      <w:lang w:val="pt-BR"/>
-                                    </w:rPr>
-                                    <w:t>Acadêmica</w:t>
-                                  </w:r>
-                                  <w:r>
-                                    <w:rPr>
-                                      <w:color w:val="000000"/>
-                                      <w:sz w:val="24"/>
-                                      <w:szCs w:val="24"/>
-                                      <w:lang w:val="pt-BR"/>
-                                    </w:rPr>
-                                    <w:t xml:space="preserve"> de Garanhuns</w:t>
-                                  </w:r>
-                                </w:p>
-                                <w:p>
-                                  <w:pPr>
-                                    <w:pStyle w:val="PORTtexsecundario"/>
-                                  </w:pPr>
-                                  <w:r>
-                                    <w:rPr>
-                                      <w:color w:val="000000"/>
-                                      <w:sz w:val="24"/>
-                                      <w:szCs w:val="24"/>
-                                      <w:lang w:val="pt-BR"/>
-                                    </w:rPr>
-                                    <w:t xml:space="preserve">UFRPE-UAG </w:t>
+                                    <w:t xml:space="preserve"> </w:t>
                                   </w:r>
                                 </w:p>
                               </w:tc>
@@ -542,9 +407,6 @@
                           <w:p>
                             <w:pPr>
                               <w:pStyle w:val="PORTtexsecundario"/>
-                              <w:tabs>
-                                <w:tab w:val="left" w:pos="7965"/>
-                              </w:tabs>
                             </w:pPr>
                             <w:r>
                               <w:rPr>
@@ -553,39 +415,7 @@
                                 <w:szCs w:val="24"/>
                                 <w:lang w:val="pt-BR"/>
                               </w:rPr>
-                              <w:t xml:space="preserve">Universidade Federal Rural de Pernambuco – Unidade </w:t>
-                            </w:r>
-                            <w:r>
-                              <w:rPr>
-                                <w:color w:val="000000"/>
-                                <w:sz w:val="24"/>
-                                <w:szCs w:val="24"/>
-                                <w:lang w:val="pt-BR"/>
-                              </w:rPr>
-                              <w:t>Acadêmica</w:t>
-                            </w:r>
-                            <w:r>
-                              <w:rPr>
-                                <w:color w:val="000000"/>
-                                <w:sz w:val="24"/>
-                                <w:szCs w:val="24"/>
-                                <w:lang w:val="pt-BR"/>
-                              </w:rPr>
-                              <w:t xml:space="preserve"> de Garanhuns</w:t>
-                            </w:r>
-                          </w:p>
-                          <w:p>
-                            <w:pPr>
-                              <w:pStyle w:val="PORTtexsecundario"/>
-                            </w:pPr>
-                            <w:r>
-                              <w:rPr>
-                                <w:color w:val="000000"/>
-                                <w:sz w:val="24"/>
-                                <w:szCs w:val="24"/>
-                                <w:lang w:val="pt-BR"/>
-                              </w:rPr>
-                              <w:t xml:space="preserve">UFRPE-UAG </w:t>
+                              <w:t xml:space="preserve"> </w:t>
                             </w:r>
                           </w:p>
                         </w:tc>
@@ -797,7 +627,10 @@
         </mc:AlternateContent>
       </w:r>
     </w:p>
-    <w:p/>
+    <w:p>
+      <w:bookmarkStart w:id="0" w:name="_GoBack"/>
+      <w:bookmarkEnd w:id="0"/>
+    </w:p>
     <w:p/>
     <w:p/>
     <w:p/>
@@ -2678,8 +2511,6 @@
           </w:rPr>
           <w:t>Auditoria</w:t>
         </w:r>
-        <w:bookmarkStart w:id="0" w:name="_GoBack"/>
-        <w:bookmarkEnd w:id="0"/>
         <w:r>
           <w:rPr>
             <w:noProof/>
@@ -3513,10 +3344,7 @@
       <w:bookmarkEnd w:id="15"/>
       <w:bookmarkEnd w:id="16"/>
       <w:r>
-        <w:t xml:space="preserve">A finalidade deste documento é coletar, analisar e definir necessidades e características de alto nível dos envolvidos e usuários-alvo do setor </w:t>
-      </w:r>
-      <w:r>
-        <w:t>de Patrimônio da Universidade Federal Rural de Pernambuco, Unidade Acad</w:t>
+        <w:t>A finalidade deste documento é coletar, analisar e definir necessidades e características de alto nível dos envolvidos e usuários-alvo do setor de Patrimônio da Universidade Federal Rural de Pernambuco, Unidade Acad</w:t>
       </w:r>
       <w:r>
         <w:t>ê</w:t>
@@ -3666,13 +3494,7 @@
         <w:rPr>
           <w:lang w:val="pt-PT"/>
         </w:rPr>
-        <w:t>: descreve</w:t>
-      </w:r>
-      <w:r>
-        <w:rPr>
-          <w:lang w:val="pt-PT"/>
-        </w:rPr>
-        <w:t xml:space="preserve"> as principais funcionalidades de negócio que atendem as capacidades necessárias para o produto;</w:t>
+        <w:t>: descreve as principais funcionalidades de negócio que atendem as capacidades necessárias para o produto;</w:t>
       </w:r>
     </w:p>
     <w:p>
@@ -3726,13 +3548,7 @@
         <w:rPr>
           <w:lang w:val="pt-PT"/>
         </w:rPr>
-        <w:t>: define uma ordem em termo de negócio para a entrega</w:t>
-      </w:r>
-      <w:r>
-        <w:rPr>
-          <w:lang w:val="pt-PT"/>
-        </w:rPr>
-        <w:t xml:space="preserve"> do produto;</w:t>
+        <w:t>: define uma ordem em termo de negócio para a entrega do produto;</w:t>
       </w:r>
     </w:p>
     <w:p>
@@ -3792,14 +3608,7 @@
           <w:rFonts w:cs="Tahoma"/>
           <w:lang w:val="pt-PT"/>
         </w:rPr>
-        <w:t>Não há definição de termos, acrônimos, e abreviações requeridas para a apropriada interpretação</w:t>
-      </w:r>
-      <w:r>
-        <w:rPr>
-          <w:rFonts w:cs="Tahoma"/>
-          <w:lang w:val="pt-PT"/>
-        </w:rPr>
-        <w:t xml:space="preserve"> do Documento de Visão.</w:t>
+        <w:t>Não há definição de termos, acrônimos, e abreviações requeridas para a apropriada interpretação do Documento de Visão.</w:t>
       </w:r>
     </w:p>
     <w:p>
@@ -3858,10 +3667,7 @@
         <w:t>e materiais para seus colaboradore</w:t>
       </w:r>
       <w:r>
-        <w:t xml:space="preserve">s, sejam </w:t>
-      </w:r>
-      <w:r>
-        <w:t>professores, técnicos ou ainda departamentos, e demais que venham a se utilizar de algum bem permanente da Unidade.</w:t>
+        <w:t>s, sejam professores, técnicos ou ainda departamentos, e demais que venham a se utilizar de algum bem permanente da Unidade.</w:t>
       </w:r>
     </w:p>
     <w:p>
@@ -3884,10 +3690,7 @@
         </w:numPr>
       </w:pPr>
       <w:r>
-        <w:t>Cadastro, Edição e Visual</w:t>
-      </w:r>
-      <w:r>
-        <w:t>ização de patrimônio</w:t>
+        <w:t>Cadastro, Edição e Visualização de patrimônio</w:t>
       </w:r>
     </w:p>
     <w:p>
@@ -3974,10 +3777,7 @@
         </w:numPr>
       </w:pPr>
       <w:r>
-        <w:t>Inserção dos n</w:t>
-      </w:r>
-      <w:r>
-        <w:t>ovos materia</w:t>
+        <w:t>Inserção dos novos materia</w:t>
       </w:r>
       <w:r>
         <w:t>i</w:t>
@@ -4030,10 +3830,7 @@
       </w:pPr>
       <w:r>
         <w:tab/>
-        <w:t>O presente projeto terá como foco o desenvolvimento de uma aplicação Web, para funcionamento Intranet, de modo a informatizar</w:t>
-      </w:r>
-      <w:r>
-        <w:t xml:space="preserve"> e propiciar a otimização dos trabalhos por parte do Departamento </w:t>
+        <w:t xml:space="preserve">O presente projeto terá como foco o desenvolvimento de uma aplicação Web, para funcionamento Intranet, de modo a informatizar e propiciar a otimização dos trabalhos por parte do Departamento </w:t>
       </w:r>
       <w:r>
         <w:t xml:space="preserve">de Patrimônio da UAG, buscando </w:t>
@@ -4049,10 +3846,7 @@
         <w:t xml:space="preserve">status </w:t>
       </w:r>
       <w:r>
-        <w:t>de todos os bens permanentes vinculados à Unidade e demais dad</w:t>
-      </w:r>
-      <w:r>
-        <w:t>os a estes correlatos</w:t>
+        <w:t>de todos os bens permanentes vinculados à Unidade e demais dados a estes correlatos</w:t>
       </w:r>
     </w:p>
     <w:p>
@@ -4291,14 +4085,7 @@
                 <w:color w:val="00000A"/>
                 <w:lang w:val="pt-BR"/>
               </w:rPr>
-              <w:t xml:space="preserve">Não </w:t>
-            </w:r>
-            <w:r>
-              <w:rPr>
-                <w:color w:val="00000A"/>
-                <w:lang w:val="pt-BR"/>
-              </w:rPr>
-              <w:t>padronização dos dados relativos aos itens lançados</w:t>
+              <w:t>Não padronização dos dados relativos aos itens lançados</w:t>
             </w:r>
           </w:p>
         </w:tc>
@@ -4369,13 +4156,7 @@
               <w:rPr>
                 <w:lang w:val="pt-BR"/>
               </w:rPr>
-              <w:t>rias vezes. Padronização das informações cadastradas, de modo a não ge</w:t>
-            </w:r>
-            <w:r>
-              <w:rPr>
-                <w:lang w:val="pt-BR"/>
-              </w:rPr>
-              <w:t xml:space="preserve">rar ambiguidades. </w:t>
+              <w:t xml:space="preserve">rias vezes. Padronização das informações cadastradas, de modo a não gerar ambiguidades. </w:t>
             </w:r>
           </w:p>
         </w:tc>
@@ -4574,14 +4355,7 @@
                 <w:color w:val="00000A"/>
                 <w:lang w:val="pt-BR"/>
               </w:rPr>
-              <w:t xml:space="preserve">Necessidade de preenchimento de formulário manualmente </w:t>
-            </w:r>
-            <w:r>
-              <w:rPr>
-                <w:color w:val="00000A"/>
-                <w:lang w:val="pt-BR"/>
-              </w:rPr>
-              <w:t>gerando certa ineficácia do mecanismo de retirada do material;</w:t>
+              <w:t>Necessidade de preenchimento de formulário manualmente gerando certa ineficácia do mecanismo de retirada do material;</w:t>
             </w:r>
           </w:p>
           <w:p>
@@ -4906,14 +4680,7 @@
                 <w:color w:val="00000A"/>
                 <w:lang w:val="pt-BR"/>
               </w:rPr>
-              <w:t xml:space="preserve">Verificação manual de cada requisição e autorização por parte dos usuários do departamento de patrimônio, demanda mais tempo </w:t>
-            </w:r>
-            <w:r>
-              <w:rPr>
-                <w:color w:val="00000A"/>
-                <w:lang w:val="pt-BR"/>
-              </w:rPr>
-              <w:t>que o adequado</w:t>
+              <w:t>Verificação manual de cada requisição e autorização por parte dos usuários do departamento de patrimônio, demanda mais tempo que o adequado</w:t>
             </w:r>
           </w:p>
         </w:tc>
@@ -5080,13 +4847,7 @@
               <w:rPr>
                 <w:lang w:val="pt-BR"/>
               </w:rPr>
-              <w:t xml:space="preserve">dos bens permanentes </w:t>
-            </w:r>
-            <w:r>
-              <w:rPr>
-                <w:lang w:val="pt-BR"/>
-              </w:rPr>
-              <w:t xml:space="preserve"> </w:t>
+              <w:t xml:space="preserve">dos bens permanentes  </w:t>
             </w:r>
           </w:p>
         </w:tc>
@@ -5138,13 +4899,7 @@
               <w:rPr>
                 <w:lang w:val="pt-BR"/>
               </w:rPr>
-              <w:t xml:space="preserve">Responsáveis pelo </w:t>
-            </w:r>
-            <w:r>
-              <w:rPr>
-                <w:lang w:val="pt-BR"/>
-              </w:rPr>
-              <w:t>departamento de patrimônio, professores, técnicos e demais colaboradores da Unidade</w:t>
+              <w:t>Responsáveis pelo departamento de patrimônio, professores, técnicos e demais colaboradores da Unidade</w:t>
             </w:r>
           </w:p>
         </w:tc>
@@ -5282,13 +5037,7 @@
               <w:rPr>
                 <w:lang w:val="pt-BR"/>
               </w:rPr>
-              <w:t>Com os padrões estab</w:t>
-            </w:r>
-            <w:r>
-              <w:rPr>
-                <w:lang w:val="pt-BR"/>
-              </w:rPr>
-              <w:t xml:space="preserve">elecidos, poderá ser identificado o status do patrimônio, seu </w:t>
+              <w:t xml:space="preserve">Com os padrões estabelecidos, poderá ser identificado o status do patrimônio, seu </w:t>
             </w:r>
             <w:r>
               <w:rPr>
@@ -5436,13 +5185,7 @@
         <w:rPr>
           <w:lang w:val="pt-PT"/>
         </w:rPr>
-        <w:t xml:space="preserve">Serão usuários da aplicação os servidores do departamento de patrimônio, bem como todos os </w:t>
-      </w:r>
-      <w:r>
-        <w:rPr>
-          <w:lang w:val="pt-PT"/>
-        </w:rPr>
-        <w:t>envolvidos nos processos de retirada ou transferencia de posse de equipamentos.</w:t>
+        <w:t>Serão usuários da aplicação os servidores do departamento de patrimônio, bem como todos os envolvidos nos processos de retirada ou transferencia de posse de equipamentos.</w:t>
       </w:r>
     </w:p>
     <w:p>
@@ -5475,10 +5218,7 @@
         <w:ind w:firstLine="426"/>
       </w:pPr>
       <w:r>
-        <w:t>Esta subseção descreve os principais envolvidos do sistema, cujos interesses poderão influenciar a execução e a entrega do projeto. Esses envolvidos não</w:t>
-      </w:r>
-      <w:r>
-        <w:t xml:space="preserve"> representam perfis específicos de usuários (estes estarão listados na subseção 3.2).</w:t>
+        <w:t>Esta subseção descreve os principais envolvidos do sistema, cujos interesses poderão influenciar a execução e a entrega do projeto. Esses envolvidos não representam perfis específicos de usuários (estes estarão listados na subseção 3.2).</w:t>
       </w:r>
     </w:p>
     <w:p>
@@ -5845,13 +5585,7 @@
               <w:rPr>
                 <w:lang w:val="pt-PT"/>
               </w:rPr>
-              <w:t>Requisição de</w:t>
-            </w:r>
-            <w:r>
-              <w:rPr>
-                <w:lang w:val="pt-PT"/>
-              </w:rPr>
-              <w:t xml:space="preserve"> retirada e transferencia de posse do material;</w:t>
+              <w:t>Requisição de retirada e transferencia de posse do material;</w:t>
             </w:r>
           </w:p>
         </w:tc>
@@ -5946,13 +5680,7 @@
         <w:rPr>
           <w:lang w:val="pt-PT"/>
         </w:rPr>
-        <w:t xml:space="preserve">Usuários em Geral </w:t>
-      </w:r>
-      <w:r>
-        <w:rPr>
-          <w:lang w:val="pt-PT"/>
-        </w:rPr>
-        <w:t>– Demais colaboradores, com visão apenas das solicitações dos bens.</w:t>
+        <w:t>Usuários em Geral – Demais colaboradores, com visão apenas das solicitações dos bens.</w:t>
       </w:r>
     </w:p>
     <w:p>
@@ -6353,14 +6081,7 @@
                 <w:i w:val="0"/>
                 <w:color w:val="000000"/>
               </w:rPr>
-              <w:t xml:space="preserve"> </w:t>
-            </w:r>
-            <w:r>
-              <w:rPr>
-                <w:i w:val="0"/>
-                <w:color w:val="000000"/>
-              </w:rPr>
-              <w:t>diferentes para o Administrador e os usuários comuns.</w:t>
+              <w:t xml:space="preserve"> diferentes para o Administrador e os usuários comuns.</w:t>
             </w:r>
           </w:p>
         </w:tc>
@@ -6467,15 +6188,7 @@
                 <w:color w:val="00000A"/>
                 <w:lang w:val="pt-PT"/>
               </w:rPr>
-              <w:t>Os demais usuários pdoerão apenas reali</w:t>
-            </w:r>
-            <w:r>
-              <w:rPr>
-                <w:i w:val="0"/>
-                <w:color w:val="00000A"/>
-                <w:lang w:val="pt-PT"/>
-              </w:rPr>
-              <w:t xml:space="preserve">zar buscas </w:t>
+              <w:t xml:space="preserve">Os demais usuários pdoerão apenas realizar buscas </w:t>
             </w:r>
           </w:p>
         </w:tc>
@@ -6622,15 +6335,7 @@
                 <w:color w:val="00000A"/>
                 <w:lang w:val="pt-PT"/>
               </w:rPr>
-              <w:t xml:space="preserve">Apenas os </w:t>
-            </w:r>
-            <w:r>
-              <w:rPr>
-                <w:i w:val="0"/>
-                <w:color w:val="00000A"/>
-                <w:lang w:val="pt-PT"/>
-              </w:rPr>
-              <w:t>usuários do DEP-PATR poderão ter acesso manutenção de usuários do sistema.</w:t>
+              <w:t>Apenas os usuários do DEP-PATR poderão ter acesso manutenção de usuários do sistema.</w:t>
             </w:r>
           </w:p>
         </w:tc>
@@ -6856,15 +6561,7 @@
                 <w:color w:val="00000A"/>
                 <w:lang w:val="pt-PT"/>
               </w:rPr>
-              <w:t xml:space="preserve">As solicitações, transferencias e devoluções dos materiais ocorre de forma manual, com o </w:t>
-            </w:r>
-            <w:r>
-              <w:rPr>
-                <w:i w:val="0"/>
-                <w:color w:val="00000A"/>
-                <w:lang w:val="pt-PT"/>
-              </w:rPr>
-              <w:t>preenchimento de formulários assinados pelos funcionarios do departamento de patrimônio e os requisitantes dos mesmos</w:t>
+              <w:t>As solicitações, transferencias e devoluções dos materiais ocorre de forma manual, com o preenchimento de formulários assinados pelos funcionarios do departamento de patrimônio e os requisitantes dos mesmos</w:t>
             </w:r>
           </w:p>
         </w:tc>
@@ -6898,15 +6595,7 @@
                 <w:color w:val="00000A"/>
                 <w:lang w:val="pt-PT"/>
               </w:rPr>
-              <w:t>Possibilidade de garação dos “termos de emprestimo, transferencia e devolução” de bens permanentes, os quais serão assinados pelos envolvi</w:t>
-            </w:r>
-            <w:r>
-              <w:rPr>
-                <w:i w:val="0"/>
-                <w:color w:val="00000A"/>
-                <w:lang w:val="pt-PT"/>
-              </w:rPr>
-              <w:t>dos na transação.</w:t>
+              <w:t>Possibilidade de garação dos “termos de emprestimo, transferencia e devolução” de bens permanentes, os quais serão assinados pelos envolvidos na transação.</w:t>
             </w:r>
           </w:p>
         </w:tc>
@@ -7077,15 +6766,7 @@
                 <w:color w:val="00000A"/>
                 <w:lang w:val="pt-PT"/>
               </w:rPr>
-              <w:t>Otimização da operação do</w:t>
-            </w:r>
-            <w:r>
-              <w:rPr>
-                <w:i w:val="0"/>
-                <w:color w:val="00000A"/>
-                <w:lang w:val="pt-PT"/>
-              </w:rPr>
-              <w:t xml:space="preserve"> a sistematização promovda pelo software.</w:t>
+              <w:t>Otimização da operação do a sistematização promovda pelo software.</w:t>
             </w:r>
           </w:p>
         </w:tc>
@@ -7198,15 +6879,7 @@
                 <w:color w:val="00000A"/>
                 <w:lang w:val="pt-PT"/>
               </w:rPr>
-              <w:t>As informações são dispostas de forma manual, atraves dos ermos de emprestimo ou transferencia, podendo le</w:t>
-            </w:r>
-            <w:r>
-              <w:rPr>
-                <w:i w:val="0"/>
-                <w:color w:val="00000A"/>
-                <w:lang w:val="pt-PT"/>
-              </w:rPr>
-              <w:t>var a lapsos</w:t>
+              <w:t>As informações são dispostas de forma manual, atraves dos ermos de emprestimo ou transferencia, podendo levar a lapsos</w:t>
             </w:r>
           </w:p>
         </w:tc>
@@ -7272,15 +6945,7 @@
                 <w:color w:val="00000A"/>
                 <w:lang w:val="pt-PT"/>
               </w:rPr>
-              <w:t xml:space="preserve">De forma automatica, com o preenchimento dos dados inerentes aos itens, são realizadas as buscas das informações da Nota Fiscal de aquisição, modo de aquisição, e </w:t>
-            </w:r>
-            <w:r>
-              <w:rPr>
-                <w:i w:val="0"/>
-                <w:color w:val="00000A"/>
-                <w:lang w:val="pt-PT"/>
-              </w:rPr>
-              <w:t>situação do item como a localização em uma dada sala.</w:t>
+              <w:t>De forma automatica, com o preenchimento dos dados inerentes aos itens, são realizadas as buscas das informações da Nota Fiscal de aquisição, modo de aquisição, e situação do item como a localização em uma dada sala.</w:t>
             </w:r>
           </w:p>
         </w:tc>
@@ -7410,17 +7075,7 @@
                 <w:szCs w:val="18"/>
                 <w:lang w:val="pt-PT"/>
               </w:rPr>
-              <w:t>Requisitos essenciais ou o fracasso em sua implementação significa que o sistema não irá atender as necessida</w:t>
-            </w:r>
-            <w:r>
-              <w:rPr>
-                <w:i w:val="0"/>
-                <w:color w:val="00000A"/>
-                <w:sz w:val="18"/>
-                <w:szCs w:val="18"/>
-                <w:lang w:val="pt-PT"/>
-              </w:rPr>
-              <w:t xml:space="preserve">des do cliente. Imprescindível que seja atendido pelo sistema, condição fundamental para o sucesso do projeto. </w:t>
+              <w:t xml:space="preserve">Requisitos essenciais ou o fracasso em sua implementação significa que o sistema não irá atender as necessidades do cliente. Imprescindível que seja atendido pelo sistema, condição fundamental para o sucesso do projeto. </w:t>
             </w:r>
           </w:p>
         </w:tc>
@@ -7484,17 +7139,7 @@
                 <w:szCs w:val="18"/>
                 <w:lang w:val="pt-PT"/>
               </w:rPr>
-              <w:t xml:space="preserve">Requisitos importantes para a eficácia ou eficiência do sistema. Sua não implementação afeta a satisfação do usuário e/ou o valor </w:t>
-            </w:r>
-            <w:r>
-              <w:rPr>
-                <w:i w:val="0"/>
-                <w:color w:val="00000A"/>
-                <w:sz w:val="18"/>
-                <w:szCs w:val="18"/>
-                <w:lang w:val="pt-PT"/>
-              </w:rPr>
-              <w:t>agregado do produto. Afeta a satisfação do usuário significativamente, mas o não atendimento não determina o fracasso do projeto.</w:t>
+              <w:t>Requisitos importantes para a eficácia ou eficiência do sistema. Sua não implementação afeta a satisfação do usuário e/ou o valor agregado do produto. Afeta a satisfação do usuário significativamente, mas o não atendimento não determina o fracasso do projeto.</w:t>
             </w:r>
           </w:p>
         </w:tc>
@@ -7558,17 +7203,7 @@
                 <w:szCs w:val="18"/>
                 <w:lang w:val="pt-PT"/>
               </w:rPr>
-              <w:t>Requisitos úteis, porém menos críticos, sendo usados menos freqüentemente. Não possui muito significado para a satisfaçã</w:t>
-            </w:r>
-            <w:r>
-              <w:rPr>
-                <w:i w:val="0"/>
-                <w:color w:val="00000A"/>
-                <w:sz w:val="18"/>
-                <w:szCs w:val="18"/>
-                <w:lang w:val="pt-PT"/>
-              </w:rPr>
-              <w:t>o do usuário e pode deixar de ser atendida.</w:t>
+              <w:t>Requisitos úteis, porém menos críticos, sendo usados menos freqüentemente. Não possui muito significado para a satisfação do usuário e pode deixar de ser atendida.</w:t>
             </w:r>
           </w:p>
         </w:tc>
@@ -7713,10 +7348,7 @@
         <w:ind w:left="284"/>
       </w:pPr>
       <w:r>
-        <w:t xml:space="preserve">Fase Única – O projeto terá como produto final o “Módulo de Patrimônio”, o qual poderá ser agregado ou integrado com outras ferramentas desenvolvidas </w:t>
-      </w:r>
-      <w:r>
-        <w:t>no futuro ou com a já existentes na instituição</w:t>
+        <w:t>Fase Única – O projeto terá como produto final o “Módulo de Patrimônio”, o qual poderá ser agregado ou integrado com outras ferramentas desenvolvidas no futuro ou com a já existentes na instituição</w:t>
       </w:r>
     </w:p>
     <w:p>
@@ -7856,10 +7488,7 @@
         </w:numPr>
       </w:pPr>
       <w:r>
-        <w:t xml:space="preserve">UC007 - </w:t>
-      </w:r>
-      <w:r>
-        <w:t>Cadastra</w:t>
+        <w:t>UC007 - Cadastra</w:t>
       </w:r>
       <w:r>
         <w:t>r</w:t>
@@ -8039,10 +7668,7 @@
         </w:numPr>
       </w:pPr>
       <w:r>
-        <w:t>UC017 – Apro</w:t>
-      </w:r>
-      <w:r>
-        <w:t>va</w:t>
+        <w:t>UC017 – Aprova</w:t>
       </w:r>
       <w:r>
         <w:t>r</w:t>
@@ -8247,15 +7873,7 @@
                 <w:color w:val="00000A"/>
                 <w:lang w:val="pt-PT"/>
               </w:rPr>
-              <w:t xml:space="preserve">Realização de login, com separação de </w:t>
-            </w:r>
-            <w:r>
-              <w:rPr>
-                <w:i w:val="0"/>
-                <w:color w:val="00000A"/>
-                <w:lang w:val="pt-PT"/>
-              </w:rPr>
-              <w:t>acessos restrito e irrestrito</w:t>
+              <w:t>Realização de login, com separação de acessos restrito e irrestrito</w:t>
             </w:r>
           </w:p>
         </w:tc>
@@ -8394,15 +8012,7 @@
                 <w:color w:val="00000A"/>
                 <w:lang w:val="pt-PT"/>
               </w:rPr>
-              <w:t xml:space="preserve">Requisição com checagem de disponibilidade e </w:t>
-            </w:r>
-            <w:r>
-              <w:rPr>
-                <w:i w:val="0"/>
-                <w:color w:val="00000A"/>
-                <w:lang w:val="pt-PT"/>
-              </w:rPr>
-              <w:t>status do Patrimônio</w:t>
+              <w:t>Requisição com checagem de disponibilidade e status do Patrimônio</w:t>
             </w:r>
           </w:p>
           <w:p>
@@ -8486,15 +8096,7 @@
                 <w:color w:val="00000A"/>
                 <w:lang w:val="pt-PT"/>
               </w:rPr>
-              <w:t xml:space="preserve">Inclusão de informações adicionais ao Patrimônio, como </w:t>
-            </w:r>
-            <w:r>
-              <w:rPr>
-                <w:i w:val="0"/>
-                <w:color w:val="00000A"/>
-                <w:lang w:val="pt-PT"/>
-              </w:rPr>
-              <w:t>porexemplo, em quais setores esteve e seu status</w:t>
+              <w:t>Inclusão de informações adicionais ao Patrimônio, como porexemplo, em quais setores esteve e seu status</w:t>
             </w:r>
           </w:p>
         </w:tc>
@@ -8565,15 +8167,7 @@
                 <w:color w:val="00000A"/>
                 <w:lang w:val="pt-PT"/>
               </w:rPr>
-              <w:t xml:space="preserve">Seleção de categoria dos itens(grupo e subgrupo), para então serem inseridos </w:t>
-            </w:r>
-            <w:r>
-              <w:rPr>
-                <w:i w:val="0"/>
-                <w:color w:val="00000A"/>
-                <w:lang w:val="pt-PT"/>
-              </w:rPr>
-              <w:t>nos sistema.</w:t>
+              <w:t>Seleção de categoria dos itens(grupo e subgrupo), para então serem inseridos nos sistema.</w:t>
             </w:r>
           </w:p>
         </w:tc>
@@ -8698,14 +8292,7 @@
                 <w:i w:val="0"/>
                 <w:color w:val="00000A"/>
               </w:rPr>
-              <w:t xml:space="preserve"> de setores e seus responsáveis de forma direta e simples, </w:t>
-            </w:r>
-            <w:r>
-              <w:rPr>
-                <w:i w:val="0"/>
-                <w:color w:val="00000A"/>
-              </w:rPr>
-              <w:t xml:space="preserve">bem como intuitiva. (UC010, </w:t>
+              <w:t xml:space="preserve"> de setores e seus responsáveis de forma direta e simples, bem como intuitiva. (UC010, </w:t>
             </w:r>
             <w:r>
               <w:rPr>
@@ -8844,15 +8431,7 @@
                 <w:color w:val="00000A"/>
                 <w:lang w:val="pt-PT"/>
               </w:rPr>
-              <w:t>Listagem de itens com as informçõ</w:t>
-            </w:r>
-            <w:r>
-              <w:rPr>
-                <w:i w:val="0"/>
-                <w:color w:val="00000A"/>
-                <w:lang w:val="pt-PT"/>
-              </w:rPr>
-              <w:t>es basicas do item e as adicionais como processo de compra, nota fical e sala ao qual está alocado</w:t>
+              <w:t>Listagem de itens com as informções basicas do item e as adicionais como processo de compra, nota fical e sala ao qual está alocado</w:t>
             </w:r>
           </w:p>
         </w:tc>
@@ -8958,14 +8537,7 @@
                 <w:i w:val="0"/>
                 <w:color w:val="00000A"/>
               </w:rPr>
-              <w:t xml:space="preserve"> para s</w:t>
-            </w:r>
-            <w:r>
-              <w:rPr>
-                <w:i w:val="0"/>
-                <w:color w:val="00000A"/>
-              </w:rPr>
-              <w:t>olicitações ou alterações.</w:t>
+              <w:t xml:space="preserve"> para solicitações ou alterações.</w:t>
             </w:r>
           </w:p>
         </w:tc>
@@ -9687,14 +9259,7 @@
           <w:spacing w:val="-6"/>
           <w:lang w:val="pt-BR"/>
         </w:rPr>
-        <w:t xml:space="preserve">de cada equipamento/material. Com o </w:t>
-      </w:r>
-      <w:r>
-        <w:rPr>
-          <w:spacing w:val="-6"/>
-          <w:lang w:val="pt-BR"/>
-        </w:rPr>
-        <w:t xml:space="preserve">funcionamento remoto da aplicação, poderá ser evitado o deslocamento dos usuários até o setor de </w:t>
+        <w:t xml:space="preserve">de cada equipamento/material. Com o funcionamento remoto da aplicação, poderá ser evitado o deslocamento dos usuários até o setor de </w:t>
       </w:r>
       <w:r>
         <w:rPr>
@@ -9779,14 +9344,7 @@
           <w:spacing w:val="-6"/>
           <w:lang w:val="pt-BR"/>
         </w:rPr>
-        <w:t xml:space="preserve"> </w:t>
-      </w:r>
-      <w:r>
-        <w:rPr>
-          <w:spacing w:val="-6"/>
-          <w:lang w:val="pt-BR"/>
-        </w:rPr>
-        <w:t xml:space="preserve">da Unidade </w:t>
+        <w:t xml:space="preserve"> da Unidade </w:t>
       </w:r>
       <w:r>
         <w:rPr>
@@ -9874,14 +9432,7 @@
           <w:spacing w:val="-6"/>
           <w:lang w:val="pt-BR"/>
         </w:rPr>
-        <w:t>Terá a capacidade de at</w:t>
-      </w:r>
-      <w:r>
-        <w:rPr>
-          <w:spacing w:val="-6"/>
-          <w:lang w:val="pt-BR"/>
-        </w:rPr>
-        <w:t xml:space="preserve">ender de forma célere </w:t>
+        <w:t xml:space="preserve">Terá a capacidade de atender de forma célere </w:t>
       </w:r>
       <w:r>
         <w:rPr>
@@ -9930,10 +9481,7 @@
         <w:jc w:val="both"/>
       </w:pPr>
       <w:r>
-        <w:t>Com a geração de relatórios, será possível identificar poss</w:t>
-      </w:r>
-      <w:r>
-        <w:t>ível mal uso dos equipamentos e com isso a prevenção de perdas materias e patrimoniais da Unidade.</w:t>
+        <w:t>Com a geração de relatórios, será possível identificar possível mal uso dos equipamentos e com isso a prevenção de perdas materias e patrimoniais da Unidade.</w:t>
       </w:r>
     </w:p>
     <w:p>
@@ -9989,14 +9537,7 @@
           <w:spacing w:val="-6"/>
           <w:lang w:val="pt-BR"/>
         </w:rPr>
-        <w:t xml:space="preserve"> de recursos visuais, de forma a garantia o acesso a usuários com baixa visão. Ser</w:t>
-      </w:r>
-      <w:r>
-        <w:rPr>
-          <w:spacing w:val="-6"/>
-          <w:lang w:val="pt-BR"/>
-        </w:rPr>
-        <w:t>á criado um mecanismo de ajuda, de forma a garantir maior acesso, e melhor experiencia dos usuários.</w:t>
+        <w:t xml:space="preserve"> de recursos visuais, de forma a garantia o acesso a usuários com baixa visão. Será criado um mecanismo de ajuda, de forma a garantir maior acesso, e melhor experiencia dos usuários.</w:t>
       </w:r>
     </w:p>
     <w:p>
@@ -10416,10 +9957,7 @@
         <w:ind w:left="907" w:hanging="340"/>
       </w:pPr>
       <w:r>
-        <w:t xml:space="preserve">Dado que existe um sistema anterior a este, se faz necessária a migração dos </w:t>
-      </w:r>
-      <w:r>
-        <w:t xml:space="preserve">dados preexistentes para a nova aplicação, o que </w:t>
+        <w:t xml:space="preserve">Dado que existe um sistema anterior a este, se faz necessária a migração dos dados preexistentes para a nova aplicação, o que </w:t>
       </w:r>
       <w:r>
         <w:t>pode</w:t>
@@ -10461,13 +9999,7 @@
           <w:lang w:val="pt-PT"/>
         </w:rPr>
         <w:tab/>
-        <w:t>Tecn</w:t>
-      </w:r>
-      <w:r>
-        <w:rPr>
-          <w:lang w:val="pt-PT"/>
-        </w:rPr>
-        <w:t>ologia</w:t>
+        <w:t>Tecnologia</w:t>
       </w:r>
       <w:bookmarkEnd w:id="364"/>
     </w:p>
@@ -10491,19 +10023,7 @@
         <w:rPr>
           <w:color w:val="24292E"/>
         </w:rPr>
-        <w:t xml:space="preserve"> linguagem de programação PHP, contando com os recursos do Hypertext Markup </w:t>
-      </w:r>
-      <w:r>
-        <w:rPr>
-          <w:color w:val="24292E"/>
-        </w:rPr>
-        <w:t>Language</w:t>
-      </w:r>
-      <w:r>
-        <w:rPr>
-          <w:color w:val="24292E"/>
-        </w:rPr>
-        <w:t xml:space="preserve"> - HTML 5, Cascading Style Sheets - CSS 3, Javascript, e demais tecnologias inerentes ao desenvolvimento de aplicações WEB.</w:t>
+        <w:t xml:space="preserve"> linguagem de programação PHP, contando com os recursos do Hypertext Markup Language - HTML 5, Cascading Style Sheets - CSS 3, Javascript, e demais tecnologias inerentes ao desenvolvimento de aplicações WEB.</w:t>
       </w:r>
     </w:p>
     <w:p>
@@ -10527,13 +10047,7 @@
           <w:lang w:val="pt-PT"/>
         </w:rPr>
         <w:tab/>
-        <w:t>Pra</w:t>
-      </w:r>
-      <w:r>
-        <w:rPr>
-          <w:lang w:val="pt-PT"/>
-        </w:rPr>
-        <w:t>zos e Custos</w:t>
+        <w:t>Prazos e Custos</w:t>
       </w:r>
       <w:bookmarkEnd w:id="365"/>
     </w:p>
@@ -13107,30 +12621,23 @@
           <w:color w:val="000000"/>
           <w:lang w:val="pt-PT"/>
         </w:rPr>
-        <w:t>Guias de Instalação, de Configura</w:t>
-      </w:r>
-      <w:r>
-        <w:rPr>
-          <w:color w:val="000000"/>
+        <w:t>Guias de Instalação, de Configuração e arquivo Leiame</w:t>
+      </w:r>
+      <w:bookmarkEnd w:id="370"/>
+    </w:p>
+    <w:p>
+      <w:pPr>
+        <w:ind w:firstLine="426"/>
+      </w:pPr>
+      <w:r>
+        <w:rPr>
           <w:lang w:val="pt-PT"/>
         </w:rPr>
-        <w:t>ção e arquivo Leiame</w:t>
-      </w:r>
-      <w:bookmarkEnd w:id="370"/>
-    </w:p>
-    <w:p>
-      <w:pPr>
-        <w:ind w:firstLine="426"/>
-      </w:pPr>
-      <w:r>
-        <w:rPr>
-          <w:lang w:val="pt-PT"/>
-        </w:rPr>
         <w:t>A ferramenta estará em execução em um servidor remoto, via intranet, cabendo ao usuário apenas o acesso ao mesmo pelo URI, e realizando o login na aplicação</w:t>
       </w:r>
     </w:p>
     <w:sectPr>
-      <w:headerReference w:type="default" r:id="rId9"/>
+      <w:headerReference w:type="default" r:id="rId7"/>
       <w:pgSz w:w="11906" w:h="16838"/>
       <w:pgMar w:top="1418" w:right="1706" w:bottom="1418" w:left="1147" w:header="709" w:footer="0" w:gutter="0"/>
       <w:cols w:space="720"/>
@@ -13142,7 +12649,7 @@
 </file>
 
 <file path=word/endnotes.xml><?xml version="1.0" encoding="utf-8"?>
-<w:endnotes xmlns:wpc="http://schemas.microsoft.com/office/word/2010/wordprocessingCanvas" xmlns:cx="http://schemas.microsoft.com/office/drawing/2014/chartex" xmlns:cx1="http://schemas.microsoft.com/office/drawing/2015/9/8/chartex" xmlns:cx2="http://schemas.microsoft.com/office/drawing/2015/10/21/chartex" xmlns:cx3="http://schemas.microsoft.com/office/drawing/2016/5/9/chartex" xmlns:cx4="http://schemas.microsoft.com/office/drawing/2016/5/10/chartex" xmlns:cx5="http://schemas.microsoft.com/office/drawing/2016/5/11/chartex" xmlns:cx6="http://schemas.microsoft.com/office/drawing/2016/5/12/chartex" xmlns:cx7="http://schemas.microsoft.com/office/drawing/2016/5/13/chartex" xmlns:cx8="http://schemas.microsoft.com/office/drawing/2016/5/14/chartex" xmlns:mc="http://schemas.openxmlformats.org/markup-compatibility/2006" xmlns:aink="http://schemas.microsoft.com/office/drawing/2016/ink" xmlns:am3d="http://schemas.microsoft.com/office/drawing/2017/model3d" xmlns:o="urn:schemas-microsoft-com:office:office" xmlns:r="http://schemas.openxmlformats.org/officeDocument/2006/relationships" xmlns:m="http://schemas.openxmlformats.org/officeDocument/2006/math" xmlns:v="urn:schemas-microsoft-com:vml" xmlns:wp14="http://schemas.microsoft.com/office/word/2010/wordprocessingDrawing" xmlns:wp="http://schemas.openxmlformats.org/drawingml/2006/wordprocessingDrawing" xmlns:w10="urn:schemas-microsoft-com:office:word" xmlns:w="http://schemas.openxmlformats.org/wordprocessingml/2006/main" xmlns:w14="http://schemas.microsoft.com/office/word/2010/wordml" xmlns:w15="http://schemas.microsoft.com/office/word/2012/wordml" xmlns:w16se="http://schemas.microsoft.com/office/word/2015/wordml/symex" xmlns:wpg="http://schemas.microsoft.com/office/word/2010/wordprocessingGroup" xmlns:wpi="http://schemas.microsoft.com/office/word/2010/wordprocessingInk" xmlns:wne="http://schemas.microsoft.com/office/word/2006/wordml" xmlns:wps="http://schemas.microsoft.com/office/word/2010/wordprocessingShape" mc:Ignorable="w14 w15 w16se wp14">
+<w:endnotes xmlns:wpc="http://schemas.microsoft.com/office/word/2010/wordprocessingCanvas" xmlns:cx="http://schemas.microsoft.com/office/drawing/2014/chartex" xmlns:cx1="http://schemas.microsoft.com/office/drawing/2015/9/8/chartex" xmlns:mc="http://schemas.openxmlformats.org/markup-compatibility/2006" xmlns:o="urn:schemas-microsoft-com:office:office" xmlns:r="http://schemas.openxmlformats.org/officeDocument/2006/relationships" xmlns:m="http://schemas.openxmlformats.org/officeDocument/2006/math" xmlns:v="urn:schemas-microsoft-com:vml" xmlns:wp14="http://schemas.microsoft.com/office/word/2010/wordprocessingDrawing" xmlns:wp="http://schemas.openxmlformats.org/drawingml/2006/wordprocessingDrawing" xmlns:w10="urn:schemas-microsoft-com:office:word" xmlns:w="http://schemas.openxmlformats.org/wordprocessingml/2006/main" xmlns:w14="http://schemas.microsoft.com/office/word/2010/wordml" xmlns:w15="http://schemas.microsoft.com/office/word/2012/wordml" xmlns:w16se="http://schemas.microsoft.com/office/word/2015/wordml/symex" xmlns:wpg="http://schemas.microsoft.com/office/word/2010/wordprocessingGroup" xmlns:wpi="http://schemas.microsoft.com/office/word/2010/wordprocessingInk" xmlns:wne="http://schemas.microsoft.com/office/word/2006/wordml" xmlns:wps="http://schemas.microsoft.com/office/word/2010/wordprocessingShape" mc:Ignorable="w14 w15 w16se wp14">
   <w:endnote w:type="separator" w:id="-1">
     <w:p>
       <w:r>
@@ -13161,7 +12668,7 @@
 </file>
 
 <file path=word/footnotes.xml><?xml version="1.0" encoding="utf-8"?>
-<w:footnotes xmlns:wpc="http://schemas.microsoft.com/office/word/2010/wordprocessingCanvas" xmlns:cx="http://schemas.microsoft.com/office/drawing/2014/chartex" xmlns:cx1="http://schemas.microsoft.com/office/drawing/2015/9/8/chartex" xmlns:cx2="http://schemas.microsoft.com/office/drawing/2015/10/21/chartex" xmlns:cx3="http://schemas.microsoft.com/office/drawing/2016/5/9/chartex" xmlns:cx4="http://schemas.microsoft.com/office/drawing/2016/5/10/chartex" xmlns:cx5="http://schemas.microsoft.com/office/drawing/2016/5/11/chartex" xmlns:cx6="http://schemas.microsoft.com/office/drawing/2016/5/12/chartex" xmlns:cx7="http://schemas.microsoft.com/office/drawing/2016/5/13/chartex" xmlns:cx8="http://schemas.microsoft.com/office/drawing/2016/5/14/chartex" xmlns:mc="http://schemas.openxmlformats.org/markup-compatibility/2006" xmlns:aink="http://schemas.microsoft.com/office/drawing/2016/ink" xmlns:am3d="http://schemas.microsoft.com/office/drawing/2017/model3d" xmlns:o="urn:schemas-microsoft-com:office:office" xmlns:r="http://schemas.openxmlformats.org/officeDocument/2006/relationships" xmlns:m="http://schemas.openxmlformats.org/officeDocument/2006/math" xmlns:v="urn:schemas-microsoft-com:vml" xmlns:wp14="http://schemas.microsoft.com/office/word/2010/wordprocessingDrawing" xmlns:wp="http://schemas.openxmlformats.org/drawingml/2006/wordprocessingDrawing" xmlns:w10="urn:schemas-microsoft-com:office:word" xmlns:w="http://schemas.openxmlformats.org/wordprocessingml/2006/main" xmlns:w14="http://schemas.microsoft.com/office/word/2010/wordml" xmlns:w15="http://schemas.microsoft.com/office/word/2012/wordml" xmlns:w16se="http://schemas.microsoft.com/office/word/2015/wordml/symex" xmlns:wpg="http://schemas.microsoft.com/office/word/2010/wordprocessingGroup" xmlns:wpi="http://schemas.microsoft.com/office/word/2010/wordprocessingInk" xmlns:wne="http://schemas.microsoft.com/office/word/2006/wordml" xmlns:wps="http://schemas.microsoft.com/office/word/2010/wordprocessingShape" mc:Ignorable="w14 w15 w16se wp14">
+<w:footnotes xmlns:wpc="http://schemas.microsoft.com/office/word/2010/wordprocessingCanvas" xmlns:cx="http://schemas.microsoft.com/office/drawing/2014/chartex" xmlns:cx1="http://schemas.microsoft.com/office/drawing/2015/9/8/chartex" xmlns:mc="http://schemas.openxmlformats.org/markup-compatibility/2006" xmlns:o="urn:schemas-microsoft-com:office:office" xmlns:r="http://schemas.openxmlformats.org/officeDocument/2006/relationships" xmlns:m="http://schemas.openxmlformats.org/officeDocument/2006/math" xmlns:v="urn:schemas-microsoft-com:vml" xmlns:wp14="http://schemas.microsoft.com/office/word/2010/wordprocessingDrawing" xmlns:wp="http://schemas.openxmlformats.org/drawingml/2006/wordprocessingDrawing" xmlns:w10="urn:schemas-microsoft-com:office:word" xmlns:w="http://schemas.openxmlformats.org/wordprocessingml/2006/main" xmlns:w14="http://schemas.microsoft.com/office/word/2010/wordml" xmlns:w15="http://schemas.microsoft.com/office/word/2012/wordml" xmlns:w16se="http://schemas.microsoft.com/office/word/2015/wordml/symex" xmlns:wpg="http://schemas.microsoft.com/office/word/2010/wordprocessingGroup" xmlns:wpi="http://schemas.microsoft.com/office/word/2010/wordprocessingInk" xmlns:wne="http://schemas.microsoft.com/office/word/2006/wordml" xmlns:wps="http://schemas.microsoft.com/office/word/2010/wordprocessingShape" mc:Ignorable="w14 w15 w16se wp14">
   <w:footnote w:type="separator" w:id="-1">
     <w:p>
       <w:r>
@@ -13180,7 +12687,7 @@
 </file>
 
 <file path=word/header1.xml><?xml version="1.0" encoding="utf-8"?>
-<w:hdr xmlns:wpc="http://schemas.microsoft.com/office/word/2010/wordprocessingCanvas" xmlns:cx="http://schemas.microsoft.com/office/drawing/2014/chartex" xmlns:cx1="http://schemas.microsoft.com/office/drawing/2015/9/8/chartex" xmlns:cx2="http://schemas.microsoft.com/office/drawing/2015/10/21/chartex" xmlns:cx3="http://schemas.microsoft.com/office/drawing/2016/5/9/chartex" xmlns:cx4="http://schemas.microsoft.com/office/drawing/2016/5/10/chartex" xmlns:cx5="http://schemas.microsoft.com/office/drawing/2016/5/11/chartex" xmlns:cx6="http://schemas.microsoft.com/office/drawing/2016/5/12/chartex" xmlns:cx7="http://schemas.microsoft.com/office/drawing/2016/5/13/chartex" xmlns:cx8="http://schemas.microsoft.com/office/drawing/2016/5/14/chartex" xmlns:mc="http://schemas.openxmlformats.org/markup-compatibility/2006" xmlns:aink="http://schemas.microsoft.com/office/drawing/2016/ink" xmlns:am3d="http://schemas.microsoft.com/office/drawing/2017/model3d" xmlns:o="urn:schemas-microsoft-com:office:office" xmlns:r="http://schemas.openxmlformats.org/officeDocument/2006/relationships" xmlns:m="http://schemas.openxmlformats.org/officeDocument/2006/math" xmlns:v="urn:schemas-microsoft-com:vml" xmlns:wp14="http://schemas.microsoft.com/office/word/2010/wordprocessingDrawing" xmlns:wp="http://schemas.openxmlformats.org/drawingml/2006/wordprocessingDrawing" xmlns:w10="urn:schemas-microsoft-com:office:word" xmlns:w="http://schemas.openxmlformats.org/wordprocessingml/2006/main" xmlns:w14="http://schemas.microsoft.com/office/word/2010/wordml" xmlns:w15="http://schemas.microsoft.com/office/word/2012/wordml" xmlns:w16se="http://schemas.microsoft.com/office/word/2015/wordml/symex" xmlns:wpg="http://schemas.microsoft.com/office/word/2010/wordprocessingGroup" xmlns:wpi="http://schemas.microsoft.com/office/word/2010/wordprocessingInk" xmlns:wne="http://schemas.microsoft.com/office/word/2006/wordml" xmlns:wps="http://schemas.microsoft.com/office/word/2010/wordprocessingShape" mc:Ignorable="w14 w15 w16se wp14">
+<w:hdr xmlns:wpc="http://schemas.microsoft.com/office/word/2010/wordprocessingCanvas" xmlns:cx="http://schemas.microsoft.com/office/drawing/2014/chartex" xmlns:cx1="http://schemas.microsoft.com/office/drawing/2015/9/8/chartex" xmlns:mc="http://schemas.openxmlformats.org/markup-compatibility/2006" xmlns:o="urn:schemas-microsoft-com:office:office" xmlns:r="http://schemas.openxmlformats.org/officeDocument/2006/relationships" xmlns:m="http://schemas.openxmlformats.org/officeDocument/2006/math" xmlns:v="urn:schemas-microsoft-com:vml" xmlns:wp14="http://schemas.microsoft.com/office/word/2010/wordprocessingDrawing" xmlns:wp="http://schemas.openxmlformats.org/drawingml/2006/wordprocessingDrawing" xmlns:w10="urn:schemas-microsoft-com:office:word" xmlns:w="http://schemas.openxmlformats.org/wordprocessingml/2006/main" xmlns:w14="http://schemas.microsoft.com/office/word/2010/wordml" xmlns:w15="http://schemas.microsoft.com/office/word/2012/wordml" xmlns:w16se="http://schemas.microsoft.com/office/word/2015/wordml/symex" xmlns:wpg="http://schemas.microsoft.com/office/word/2010/wordprocessingGroup" xmlns:wpi="http://schemas.microsoft.com/office/word/2010/wordprocessingInk" xmlns:wne="http://schemas.microsoft.com/office/word/2006/wordml" xmlns:wps="http://schemas.microsoft.com/office/word/2010/wordprocessingShape" mc:Ignorable="w14 w15 w16se wp14">
   <w:p>
     <w:pPr>
       <w:tabs>
@@ -13200,7 +12707,7 @@
 </file>
 
 <file path=word/numbering.xml><?xml version="1.0" encoding="utf-8"?>
-<w:numbering xmlns:wpc="http://schemas.microsoft.com/office/word/2010/wordprocessingCanvas" xmlns:cx="http://schemas.microsoft.com/office/drawing/2014/chartex" xmlns:cx1="http://schemas.microsoft.com/office/drawing/2015/9/8/chartex" xmlns:cx2="http://schemas.microsoft.com/office/drawing/2015/10/21/chartex" xmlns:cx3="http://schemas.microsoft.com/office/drawing/2016/5/9/chartex" xmlns:cx4="http://schemas.microsoft.com/office/drawing/2016/5/10/chartex" xmlns:cx5="http://schemas.microsoft.com/office/drawing/2016/5/11/chartex" xmlns:cx6="http://schemas.microsoft.com/office/drawing/2016/5/12/chartex" xmlns:cx7="http://schemas.microsoft.com/office/drawing/2016/5/13/chartex" xmlns:cx8="http://schemas.microsoft.com/office/drawing/2016/5/14/chartex" xmlns:mc="http://schemas.openxmlformats.org/markup-compatibility/2006" xmlns:aink="http://schemas.microsoft.com/office/drawing/2016/ink" xmlns:am3d="http://schemas.microsoft.com/office/drawing/2017/model3d" xmlns:o="urn:schemas-microsoft-com:office:office" xmlns:r="http://schemas.openxmlformats.org/officeDocument/2006/relationships" xmlns:m="http://schemas.openxmlformats.org/officeDocument/2006/math" xmlns:v="urn:schemas-microsoft-com:vml" xmlns:wp14="http://schemas.microsoft.com/office/word/2010/wordprocessingDrawing" xmlns:wp="http://schemas.openxmlformats.org/drawingml/2006/wordprocessingDrawing" xmlns:w10="urn:schemas-microsoft-com:office:word" xmlns:w="http://schemas.openxmlformats.org/wordprocessingml/2006/main" xmlns:w14="http://schemas.microsoft.com/office/word/2010/wordml" xmlns:w15="http://schemas.microsoft.com/office/word/2012/wordml" xmlns:w16se="http://schemas.microsoft.com/office/word/2015/wordml/symex" xmlns:wpg="http://schemas.microsoft.com/office/word/2010/wordprocessingGroup" xmlns:wpi="http://schemas.microsoft.com/office/word/2010/wordprocessingInk" xmlns:wne="http://schemas.microsoft.com/office/word/2006/wordml" xmlns:wps="http://schemas.microsoft.com/office/word/2010/wordprocessingShape" mc:Ignorable="w14 w15 w16se wp14">
+<w:numbering xmlns:wpc="http://schemas.microsoft.com/office/word/2010/wordprocessingCanvas" xmlns:cx="http://schemas.microsoft.com/office/drawing/2014/chartex" xmlns:cx1="http://schemas.microsoft.com/office/drawing/2015/9/8/chartex" xmlns:mc="http://schemas.openxmlformats.org/markup-compatibility/2006" xmlns:o="urn:schemas-microsoft-com:office:office" xmlns:r="http://schemas.openxmlformats.org/officeDocument/2006/relationships" xmlns:m="http://schemas.openxmlformats.org/officeDocument/2006/math" xmlns:v="urn:schemas-microsoft-com:vml" xmlns:wp14="http://schemas.microsoft.com/office/word/2010/wordprocessingDrawing" xmlns:wp="http://schemas.openxmlformats.org/drawingml/2006/wordprocessingDrawing" xmlns:w10="urn:schemas-microsoft-com:office:word" xmlns:w="http://schemas.openxmlformats.org/wordprocessingml/2006/main" xmlns:w14="http://schemas.microsoft.com/office/word/2010/wordml" xmlns:w15="http://schemas.microsoft.com/office/word/2012/wordml" xmlns:w16se="http://schemas.microsoft.com/office/word/2015/wordml/symex" xmlns:wpg="http://schemas.microsoft.com/office/word/2010/wordprocessingGroup" xmlns:wpi="http://schemas.microsoft.com/office/word/2010/wordprocessingInk" xmlns:wne="http://schemas.microsoft.com/office/word/2006/wordml" xmlns:wps="http://schemas.microsoft.com/office/word/2010/wordprocessingShape" mc:Ignorable="w14 w15 w16se wp14">
   <w:abstractNum w:abstractNumId="0" w15:restartNumberingAfterBreak="0">
     <w:nsid w:val="31AF4F3F"/>
     <w:multiLevelType w:val="multilevel"/>
@@ -14424,7 +13931,7 @@
     </w:rPrDefault>
     <w:pPrDefault/>
   </w:docDefaults>
-  <w:latentStyles w:defLockedState="0" w:defUIPriority="99" w:defSemiHidden="0" w:defUnhideWhenUsed="0" w:defQFormat="0" w:count="375">
+  <w:latentStyles w:defLockedState="0" w:defUIPriority="99" w:defSemiHidden="0" w:defUnhideWhenUsed="0" w:defQFormat="0" w:count="371">
     <w:lsdException w:name="Normal" w:uiPriority="0" w:qFormat="1"/>
     <w:lsdException w:name="heading 1" w:uiPriority="9" w:qFormat="1"/>
     <w:lsdException w:name="heading 2" w:semiHidden="1" w:uiPriority="9" w:unhideWhenUsed="1" w:qFormat="1"/>
@@ -14796,10 +14303,6 @@
     <w:lsdException w:name="List Table 5 Dark Accent 6" w:uiPriority="50"/>
     <w:lsdException w:name="List Table 6 Colorful Accent 6" w:uiPriority="51"/>
     <w:lsdException w:name="List Table 7 Colorful Accent 6" w:uiPriority="52"/>
-    <w:lsdException w:name="Mention" w:semiHidden="1" w:unhideWhenUsed="1"/>
-    <w:lsdException w:name="Smart Hyperlink" w:semiHidden="1" w:unhideWhenUsed="1"/>
-    <w:lsdException w:name="Hashtag" w:semiHidden="1" w:unhideWhenUsed="1"/>
-    <w:lsdException w:name="Unresolved Mention" w:semiHidden="1" w:unhideWhenUsed="1"/>
   </w:latentStyles>
   <w:style w:type="paragraph" w:default="1" w:styleId="Normal">
     <w:name w:val="Normal"/>

</xml_diff>